<commit_message>
Carga de cambios PEP8 Pylint
</commit_message>
<xml_diff>
--- a/test/resultadosPruebasPantallas.docx
+++ b/test/resultadosPruebasPantallas.docx
@@ -154,6 +154,142 @@
                     <a:xfrm>
                       <a:off x="0" y="0"/>
                       <a:ext cx="5943600" cy="1400175"/>
+                    </a:xfrm>
+                    <a:prstGeom prst="rect">
+                      <a:avLst/>
+                    </a:prstGeom>
+                  </pic:spPr>
+                </pic:pic>
+              </a:graphicData>
+            </a:graphic>
+          </wp:inline>
+        </w:drawing>
+      </w:r>
+    </w:p>
+    <w:p/>
+    <w:p>
+      <w:r>
+        <w:t>Instalación de Flake8</w:t>
+      </w:r>
+    </w:p>
+    <w:p>
+      <w:r>
+        <w:drawing>
+          <wp:inline distT="0" distB="0" distL="0" distR="0" wp14:anchorId="2736AEF5" wp14:editId="753FB5D3">
+            <wp:extent cx="5943600" cy="1566545"/>
+            <wp:effectExtent l="0" t="0" r="0" b="0"/>
+            <wp:docPr id="2076936806" name="Picture 1"/>
+            <wp:cNvGraphicFramePr>
+              <a:graphicFrameLocks xmlns:a="http://schemas.openxmlformats.org/drawingml/2006/main" noChangeAspect="1"/>
+            </wp:cNvGraphicFramePr>
+            <a:graphic xmlns:a="http://schemas.openxmlformats.org/drawingml/2006/main">
+              <a:graphicData uri="http://schemas.openxmlformats.org/drawingml/2006/picture">
+                <pic:pic xmlns:pic="http://schemas.openxmlformats.org/drawingml/2006/picture">
+                  <pic:nvPicPr>
+                    <pic:cNvPr id="2076936806" name=""/>
+                    <pic:cNvPicPr/>
+                  </pic:nvPicPr>
+                  <pic:blipFill>
+                    <a:blip r:embed="rId7"/>
+                    <a:stretch>
+                      <a:fillRect/>
+                    </a:stretch>
+                  </pic:blipFill>
+                  <pic:spPr>
+                    <a:xfrm>
+                      <a:off x="0" y="0"/>
+                      <a:ext cx="5943600" cy="1566545"/>
+                    </a:xfrm>
+                    <a:prstGeom prst="rect">
+                      <a:avLst/>
+                    </a:prstGeom>
+                  </pic:spPr>
+                </pic:pic>
+              </a:graphicData>
+            </a:graphic>
+          </wp:inline>
+        </w:drawing>
+      </w:r>
+    </w:p>
+    <w:p/>
+    <w:p>
+      <w:r>
+        <w:lastRenderedPageBreak/>
+        <w:t>Revisón inicial con Pylint</w:t>
+      </w:r>
+    </w:p>
+    <w:p>
+      <w:r>
+        <w:drawing>
+          <wp:inline distT="0" distB="0" distL="0" distR="0" wp14:anchorId="5F209793" wp14:editId="6AD5AA1C">
+            <wp:extent cx="5943600" cy="1176655"/>
+            <wp:effectExtent l="0" t="0" r="0" b="4445"/>
+            <wp:docPr id="1188251195" name="Picture 1"/>
+            <wp:cNvGraphicFramePr>
+              <a:graphicFrameLocks xmlns:a="http://schemas.openxmlformats.org/drawingml/2006/main" noChangeAspect="1"/>
+            </wp:cNvGraphicFramePr>
+            <a:graphic xmlns:a="http://schemas.openxmlformats.org/drawingml/2006/main">
+              <a:graphicData uri="http://schemas.openxmlformats.org/drawingml/2006/picture">
+                <pic:pic xmlns:pic="http://schemas.openxmlformats.org/drawingml/2006/picture">
+                  <pic:nvPicPr>
+                    <pic:cNvPr id="1188251195" name=""/>
+                    <pic:cNvPicPr/>
+                  </pic:nvPicPr>
+                  <pic:blipFill>
+                    <a:blip r:embed="rId8"/>
+                    <a:stretch>
+                      <a:fillRect/>
+                    </a:stretch>
+                  </pic:blipFill>
+                  <pic:spPr>
+                    <a:xfrm>
+                      <a:off x="0" y="0"/>
+                      <a:ext cx="5943600" cy="1176655"/>
+                    </a:xfrm>
+                    <a:prstGeom prst="rect">
+                      <a:avLst/>
+                    </a:prstGeom>
+                  </pic:spPr>
+                </pic:pic>
+              </a:graphicData>
+            </a:graphic>
+          </wp:inline>
+        </w:drawing>
+      </w:r>
+    </w:p>
+    <w:p/>
+    <w:p>
+      <w:r>
+        <w:t>Revisión incial con Flake 8</w:t>
+      </w:r>
+    </w:p>
+    <w:p>
+      <w:r>
+        <w:drawing>
+          <wp:inline distT="0" distB="0" distL="0" distR="0" wp14:anchorId="2884F6E5" wp14:editId="0AA0DC6A">
+            <wp:extent cx="5943600" cy="989965"/>
+            <wp:effectExtent l="0" t="0" r="0" b="635"/>
+            <wp:docPr id="1093545556" name="Picture 1"/>
+            <wp:cNvGraphicFramePr>
+              <a:graphicFrameLocks xmlns:a="http://schemas.openxmlformats.org/drawingml/2006/main" noChangeAspect="1"/>
+            </wp:cNvGraphicFramePr>
+            <a:graphic xmlns:a="http://schemas.openxmlformats.org/drawingml/2006/main">
+              <a:graphicData uri="http://schemas.openxmlformats.org/drawingml/2006/picture">
+                <pic:pic xmlns:pic="http://schemas.openxmlformats.org/drawingml/2006/picture">
+                  <pic:nvPicPr>
+                    <pic:cNvPr id="1093545556" name=""/>
+                    <pic:cNvPicPr/>
+                  </pic:nvPicPr>
+                  <pic:blipFill>
+                    <a:blip r:embed="rId9"/>
+                    <a:stretch>
+                      <a:fillRect/>
+                    </a:stretch>
+                  </pic:blipFill>
+                  <pic:spPr>
+                    <a:xfrm>
+                      <a:off x="0" y="0"/>
+                      <a:ext cx="5943600" cy="989965"/>
                     </a:xfrm>
                     <a:prstGeom prst="rect">
                       <a:avLst/>

</xml_diff>